<commit_message>
Adição de conteúdo de estudos
</commit_message>
<xml_diff>
--- a/Posicionando elementos com FlexBox em CSS/Anotações.docx
+++ b/Posicionando elementos com FlexBox em CSS/Anotações.docx
@@ -15,8 +15,542 @@
         </w:rPr>
         <w:t>INTRODUÇÃO AO FLEXBOX</w:t>
       </w:r>
+    </w:p>
+    <w:p>
+      <w:pPr>
+        <w:pStyle w:val="PargrafodaLista"/>
+        <w:numPr>
+          <w:ilvl w:val="0"/>
+          <w:numId w:val="1"/>
+        </w:numPr>
+      </w:pPr>
+      <w:r>
+        <w:t>Projetado como modelo de layout unidimensional.</w:t>
+      </w:r>
+    </w:p>
+    <w:p>
+      <w:pPr>
+        <w:pStyle w:val="PargrafodaLista"/>
+        <w:numPr>
+          <w:ilvl w:val="0"/>
+          <w:numId w:val="1"/>
+        </w:numPr>
+      </w:pPr>
+      <w:r>
+        <w:rPr>
+          <w:b/>
+        </w:rPr>
+        <w:t>FLEX CONTAINER:</w:t>
+      </w:r>
+      <w:r>
+        <w:t xml:space="preserve"> é a </w:t>
+      </w:r>
+      <w:proofErr w:type="spellStart"/>
+      <w:r>
+        <w:t>tag</w:t>
+      </w:r>
+      <w:proofErr w:type="spellEnd"/>
+      <w:r>
+        <w:t xml:space="preserve"> que envolve os itens. Transforma todos os seus itens filhos em </w:t>
+      </w:r>
+      <w:proofErr w:type="spellStart"/>
+      <w:r>
+        <w:t>flex</w:t>
+      </w:r>
+      <w:proofErr w:type="spellEnd"/>
+      <w:r>
+        <w:t xml:space="preserve"> itens; </w:t>
+      </w:r>
+      <w:r>
+        <w:rPr>
+          <w:b/>
+        </w:rPr>
+        <w:t>PROPRIEDADES RELACIONADAS:</w:t>
+      </w:r>
+      <w:r>
+        <w:t xml:space="preserve"> display, </w:t>
+      </w:r>
+      <w:proofErr w:type="spellStart"/>
+      <w:r>
+        <w:t>flex-direction</w:t>
+      </w:r>
+      <w:proofErr w:type="spellEnd"/>
+      <w:r>
+        <w:t xml:space="preserve">, </w:t>
+      </w:r>
+      <w:proofErr w:type="spellStart"/>
+      <w:r>
+        <w:t>flex-wrap</w:t>
+      </w:r>
+      <w:proofErr w:type="spellEnd"/>
+      <w:r>
+        <w:t xml:space="preserve">, </w:t>
+      </w:r>
+      <w:proofErr w:type="spellStart"/>
+      <w:r>
+        <w:t>flex-flow</w:t>
+      </w:r>
+      <w:proofErr w:type="spellEnd"/>
+      <w:r>
+        <w:t xml:space="preserve">, </w:t>
+      </w:r>
+      <w:proofErr w:type="spellStart"/>
+      <w:r>
+        <w:t>justify-content</w:t>
+      </w:r>
+      <w:proofErr w:type="spellEnd"/>
+      <w:r>
+        <w:t xml:space="preserve">, </w:t>
+      </w:r>
+      <w:proofErr w:type="spellStart"/>
+      <w:r>
+        <w:t>align-items</w:t>
+      </w:r>
+      <w:proofErr w:type="spellEnd"/>
+      <w:r>
+        <w:t xml:space="preserve">, </w:t>
+      </w:r>
+      <w:proofErr w:type="spellStart"/>
+      <w:r>
+        <w:t>align-content</w:t>
+      </w:r>
+      <w:proofErr w:type="spellEnd"/>
+      <w:r>
+        <w:t>.</w:t>
+      </w:r>
+    </w:p>
+    <w:p>
+      <w:pPr>
+        <w:pStyle w:val="PargrafodaLista"/>
+        <w:numPr>
+          <w:ilvl w:val="0"/>
+          <w:numId w:val="1"/>
+        </w:numPr>
+      </w:pPr>
+      <w:r>
+        <w:rPr>
+          <w:b/>
+        </w:rPr>
+        <w:t>FLEX ITEM:</w:t>
+      </w:r>
+      <w:r>
+        <w:t xml:space="preserve"> São os elementos filhos diretos do Flex Container. E também podem se tornar Flex Containers; </w:t>
+      </w:r>
+      <w:r>
+        <w:rPr>
+          <w:b/>
+        </w:rPr>
+        <w:t xml:space="preserve">PROPRIEDADES RELACIONADAS: </w:t>
+      </w:r>
+      <w:proofErr w:type="spellStart"/>
+      <w:r>
+        <w:t>flex-grow</w:t>
+      </w:r>
+      <w:proofErr w:type="spellEnd"/>
+      <w:r>
+        <w:t xml:space="preserve">, </w:t>
+      </w:r>
+      <w:proofErr w:type="spellStart"/>
+      <w:r>
+        <w:t>flex-basis</w:t>
+      </w:r>
+      <w:proofErr w:type="spellEnd"/>
+      <w:r>
+        <w:t xml:space="preserve">, </w:t>
+      </w:r>
+      <w:proofErr w:type="spellStart"/>
+      <w:r>
+        <w:t>flex-shrink</w:t>
+      </w:r>
+      <w:proofErr w:type="spellEnd"/>
+      <w:r>
+        <w:t xml:space="preserve">, </w:t>
+      </w:r>
+      <w:proofErr w:type="spellStart"/>
+      <w:r>
+        <w:t>flex</w:t>
+      </w:r>
+      <w:proofErr w:type="spellEnd"/>
+      <w:r>
+        <w:t xml:space="preserve">, </w:t>
+      </w:r>
+      <w:proofErr w:type="spellStart"/>
+      <w:r>
+        <w:t>order</w:t>
+      </w:r>
+      <w:proofErr w:type="spellEnd"/>
+      <w:r>
+        <w:t xml:space="preserve">, </w:t>
+      </w:r>
+      <w:proofErr w:type="spellStart"/>
+      <w:r>
+        <w:t>align</w:t>
+      </w:r>
+      <w:proofErr w:type="spellEnd"/>
+      <w:r>
+        <w:t>-self.</w:t>
+      </w:r>
+    </w:p>
+    <w:p>
+      <w:pPr>
+        <w:jc w:val="center"/>
+        <w:rPr>
+          <w:b/>
+        </w:rPr>
+      </w:pPr>
+      <w:r>
+        <w:rPr>
+          <w:b/>
+        </w:rPr>
+        <w:t>FUNDAMENTOS DO FLEXBOX</w:t>
+      </w:r>
+    </w:p>
+    <w:p>
+      <w:pPr>
+        <w:pStyle w:val="PargrafodaLista"/>
+        <w:numPr>
+          <w:ilvl w:val="0"/>
+          <w:numId w:val="1"/>
+        </w:numPr>
+        <w:rPr>
+          <w:b/>
+        </w:rPr>
+      </w:pPr>
+      <w:r>
+        <w:rPr>
+          <w:b/>
+        </w:rPr>
+        <w:t xml:space="preserve">DISPLAY:FLEX; </w:t>
+      </w:r>
+      <w:r>
+        <w:t xml:space="preserve">torna a </w:t>
+      </w:r>
+      <w:proofErr w:type="spellStart"/>
+      <w:r>
+        <w:t>tag</w:t>
+      </w:r>
+      <w:proofErr w:type="spellEnd"/>
+      <w:r>
+        <w:t xml:space="preserve"> um elemento do tipo </w:t>
+      </w:r>
+      <w:proofErr w:type="spellStart"/>
+      <w:r>
+        <w:t>flex</w:t>
+      </w:r>
+      <w:proofErr w:type="spellEnd"/>
+      <w:r>
+        <w:t xml:space="preserve"> container, e assim automaticamente todos os seus filhos diretos desta </w:t>
+      </w:r>
+      <w:proofErr w:type="spellStart"/>
+      <w:proofErr w:type="gramStart"/>
+      <w:r>
+        <w:t>tag</w:t>
+      </w:r>
+      <w:proofErr w:type="spellEnd"/>
+      <w:r>
+        <w:t xml:space="preserve"> ,</w:t>
+      </w:r>
+      <w:proofErr w:type="gramEnd"/>
+      <w:r>
+        <w:t xml:space="preserve"> tornam-se </w:t>
+      </w:r>
+      <w:proofErr w:type="spellStart"/>
+      <w:r>
+        <w:t>flex</w:t>
+      </w:r>
+      <w:proofErr w:type="spellEnd"/>
+      <w:r>
+        <w:t xml:space="preserve"> itens.</w:t>
+      </w:r>
+    </w:p>
+    <w:p>
+      <w:pPr>
+        <w:pStyle w:val="PargrafodaLista"/>
+        <w:numPr>
+          <w:ilvl w:val="0"/>
+          <w:numId w:val="1"/>
+        </w:numPr>
+        <w:rPr>
+          <w:b/>
+        </w:rPr>
+      </w:pPr>
+      <w:r>
+        <w:rPr>
+          <w:b/>
+        </w:rPr>
+        <w:t>FLEX-DIRECTION:</w:t>
+      </w:r>
+      <w:r>
+        <w:t xml:space="preserve"> é a propriedade que estabelece o eixo principal do container, definindo assim, a direção que os </w:t>
+      </w:r>
+      <w:proofErr w:type="spellStart"/>
+      <w:r>
+        <w:t>flex</w:t>
+      </w:r>
+      <w:proofErr w:type="spellEnd"/>
+      <w:r>
+        <w:t xml:space="preserve"> </w:t>
+      </w:r>
+      <w:proofErr w:type="spellStart"/>
+      <w:r>
+        <w:t>items</w:t>
+      </w:r>
+      <w:proofErr w:type="spellEnd"/>
+      <w:r>
+        <w:t xml:space="preserve"> são colocados no </w:t>
+      </w:r>
+      <w:proofErr w:type="spellStart"/>
+      <w:r>
+        <w:t>flex</w:t>
+      </w:r>
+      <w:proofErr w:type="spellEnd"/>
+      <w:r>
+        <w:t xml:space="preserve"> container.</w:t>
+      </w:r>
+      <w:r>
+        <w:t xml:space="preserve"> </w:t>
+      </w:r>
+    </w:p>
+    <w:p>
+      <w:pPr>
+        <w:pStyle w:val="PargrafodaLista"/>
+        <w:numPr>
+          <w:ilvl w:val="1"/>
+          <w:numId w:val="1"/>
+        </w:numPr>
+        <w:rPr>
+          <w:b/>
+        </w:rPr>
+      </w:pPr>
+      <w:r>
+        <w:rPr>
+          <w:b/>
+        </w:rPr>
+        <w:t>ROW</w:t>
+      </w:r>
+      <w:r>
+        <w:rPr>
+          <w:b/>
+        </w:rPr>
+        <w:t xml:space="preserve">: </w:t>
+      </w:r>
+      <w:r>
+        <w:rPr>
+          <w:b/>
+        </w:rPr>
+        <w:t xml:space="preserve"> </w:t>
+      </w:r>
+      <w:r>
+        <w:t>Direção do tex</w:t>
+      </w:r>
+      <w:r>
+        <w:t xml:space="preserve">to (da esquerda para a direita). </w:t>
+      </w:r>
+    </w:p>
+    <w:p>
+      <w:pPr>
+        <w:pStyle w:val="PargrafodaLista"/>
+        <w:numPr>
+          <w:ilvl w:val="1"/>
+          <w:numId w:val="1"/>
+        </w:numPr>
+        <w:rPr>
+          <w:b/>
+        </w:rPr>
+      </w:pPr>
+      <w:r>
+        <w:rPr>
+          <w:b/>
+        </w:rPr>
+        <w:t xml:space="preserve">ROW-REVERSE: </w:t>
+      </w:r>
+      <w:r>
+        <w:t>Direção reversa do texto.</w:t>
+      </w:r>
+    </w:p>
+    <w:p>
+      <w:pPr>
+        <w:pStyle w:val="PargrafodaLista"/>
+        <w:numPr>
+          <w:ilvl w:val="1"/>
+          <w:numId w:val="1"/>
+        </w:numPr>
+        <w:rPr>
+          <w:b/>
+        </w:rPr>
+      </w:pPr>
+      <w:r>
+        <w:rPr>
+          <w:b/>
+        </w:rPr>
+        <w:t xml:space="preserve">COLUMN: </w:t>
+      </w:r>
+      <w:r>
+        <w:t>Ordenação de cima para baixo.</w:t>
+      </w:r>
+    </w:p>
+    <w:p>
+      <w:pPr>
+        <w:pStyle w:val="PargrafodaLista"/>
+        <w:numPr>
+          <w:ilvl w:val="1"/>
+          <w:numId w:val="1"/>
+        </w:numPr>
+        <w:rPr>
+          <w:b/>
+        </w:rPr>
+      </w:pPr>
+      <w:r>
+        <w:rPr>
+          <w:b/>
+        </w:rPr>
+        <w:t xml:space="preserve">COLUMN-REVERSE: </w:t>
+      </w:r>
+      <w:r>
+        <w:t>Ordenação de baixo para cima.</w:t>
+      </w:r>
+    </w:p>
+    <w:p>
+      <w:pPr>
+        <w:pStyle w:val="PargrafodaLista"/>
+        <w:numPr>
+          <w:ilvl w:val="0"/>
+          <w:numId w:val="1"/>
+        </w:numPr>
+        <w:rPr>
+          <w:b/>
+        </w:rPr>
+      </w:pPr>
+      <w:r>
+        <w:rPr>
+          <w:b/>
+        </w:rPr>
+        <w:t xml:space="preserve">FLEX-WRAP: </w:t>
+      </w:r>
+      <w:r>
+        <w:t>é a propriedade que define se os itens devem ou não quebrar a linha. Por padrão, eles não quebram as linhas, fazendo com que sejam compactados além do limite do conteúdo.</w:t>
+      </w:r>
+    </w:p>
+    <w:p>
+      <w:pPr>
+        <w:pStyle w:val="PargrafodaLista"/>
+        <w:numPr>
+          <w:ilvl w:val="1"/>
+          <w:numId w:val="1"/>
+        </w:numPr>
+        <w:rPr>
+          <w:b/>
+        </w:rPr>
+      </w:pPr>
+      <w:r>
+        <w:rPr>
+          <w:b/>
+        </w:rPr>
+        <w:t xml:space="preserve">NOWRAP: </w:t>
+      </w:r>
+      <w:r>
+        <w:t>padrão e não permite a quebra de linha;</w:t>
+      </w:r>
+    </w:p>
+    <w:p>
+      <w:pPr>
+        <w:pStyle w:val="PargrafodaLista"/>
+        <w:numPr>
+          <w:ilvl w:val="1"/>
+          <w:numId w:val="1"/>
+        </w:numPr>
+        <w:rPr>
+          <w:b/>
+        </w:rPr>
+      </w:pPr>
+      <w:r>
+        <w:rPr>
+          <w:b/>
+        </w:rPr>
+        <w:t>WRAP:</w:t>
+      </w:r>
+      <w:r>
+        <w:t xml:space="preserve"> permite a quebra de linha assim que um dos </w:t>
+      </w:r>
+      <w:proofErr w:type="spellStart"/>
+      <w:r>
+        <w:t>flex</w:t>
+      </w:r>
+      <w:proofErr w:type="spellEnd"/>
+      <w:r>
+        <w:t xml:space="preserve"> </w:t>
+      </w:r>
+      <w:proofErr w:type="spellStart"/>
+      <w:r>
+        <w:t>items</w:t>
+      </w:r>
+      <w:proofErr w:type="spellEnd"/>
+      <w:r>
+        <w:t xml:space="preserve"> não puder mais ser compactado.</w:t>
+      </w:r>
+    </w:p>
+    <w:p>
+      <w:pPr>
+        <w:pStyle w:val="PargrafodaLista"/>
+        <w:numPr>
+          <w:ilvl w:val="1"/>
+          <w:numId w:val="1"/>
+        </w:numPr>
+        <w:rPr>
+          <w:b/>
+        </w:rPr>
+      </w:pPr>
+      <w:r>
+        <w:rPr>
+          <w:b/>
+        </w:rPr>
+        <w:t>WRAP REVERSE:</w:t>
+      </w:r>
+      <w:r>
+        <w:t xml:space="preserve"> permite a quebra de linha no sentido contrário.</w:t>
+      </w:r>
+    </w:p>
+    <w:p>
+      <w:pPr>
+        <w:pStyle w:val="PargrafodaLista"/>
+        <w:numPr>
+          <w:ilvl w:val="0"/>
+          <w:numId w:val="1"/>
+        </w:numPr>
+        <w:rPr>
+          <w:b/>
+        </w:rPr>
+      </w:pPr>
+      <w:r>
+        <w:rPr>
+          <w:b/>
+        </w:rPr>
+        <w:t xml:space="preserve">FLEX-FLOW: </w:t>
+      </w:r>
+      <w:r>
+        <w:t xml:space="preserve">atalho para a </w:t>
+      </w:r>
+      <w:proofErr w:type="spellStart"/>
+      <w:r>
+        <w:t>flex-direction</w:t>
+      </w:r>
+      <w:proofErr w:type="spellEnd"/>
+      <w:r>
+        <w:t xml:space="preserve"> e a </w:t>
+      </w:r>
+      <w:proofErr w:type="spellStart"/>
+      <w:r>
+        <w:t>flex-wrap</w:t>
+      </w:r>
+      <w:proofErr w:type="spellEnd"/>
+      <w:r>
+        <w:t xml:space="preserve"> (não é tão comum de u</w:t>
+      </w:r>
       <w:bookmarkStart w:id="0" w:name="_GoBack"/>
       <w:bookmarkEnd w:id="0"/>
+      <w:r>
+        <w:t>sar)</w:t>
+      </w:r>
     </w:p>
     <w:sectPr>
       <w:pgSz w:w="11906" w:h="16838"/>
@@ -26,6 +560,126 @@
     </w:sectPr>
   </w:body>
 </w:document>
+</file>
+
+<file path=word/numbering.xml><?xml version="1.0" encoding="utf-8"?>
+<w:numbering xmlns:wpc="http://schemas.microsoft.com/office/word/2010/wordprocessingCanvas" xmlns:mc="http://schemas.openxmlformats.org/markup-compatibility/2006" xmlns:o="urn:schemas-microsoft-com:office:office" xmlns:r="http://schemas.openxmlformats.org/officeDocument/2006/relationships" xmlns:m="http://schemas.openxmlformats.org/officeDocument/2006/math" xmlns:v="urn:schemas-microsoft-com:vml" xmlns:wp14="http://schemas.microsoft.com/office/word/2010/wordprocessingDrawing" xmlns:wp="http://schemas.openxmlformats.org/drawingml/2006/wordprocessingDrawing" xmlns:w10="urn:schemas-microsoft-com:office:word" xmlns:w="http://schemas.openxmlformats.org/wordprocessingml/2006/main" xmlns:w14="http://schemas.microsoft.com/office/word/2010/wordml" xmlns:w15="http://schemas.microsoft.com/office/word/2012/wordml" xmlns:wpg="http://schemas.microsoft.com/office/word/2010/wordprocessingGroup" xmlns:wpi="http://schemas.microsoft.com/office/word/2010/wordprocessingInk" xmlns:wne="http://schemas.microsoft.com/office/word/2006/wordml" xmlns:wps="http://schemas.microsoft.com/office/word/2010/wordprocessingShape" mc:Ignorable="w14 w15 wp14">
+  <w:abstractNum w:abstractNumId="0">
+    <w:nsid w:val="7883170E"/>
+    <w:multiLevelType w:val="hybridMultilevel"/>
+    <w:tmpl w:val="B914B7EE"/>
+    <w:lvl w:ilvl="0" w:tplc="3662BD60">
+      <w:numFmt w:val="bullet"/>
+      <w:lvlText w:val=""/>
+      <w:lvlJc w:val="left"/>
+      <w:pPr>
+        <w:ind w:left="720" w:hanging="360"/>
+      </w:pPr>
+      <w:rPr>
+        <w:rFonts w:ascii="Symbol" w:eastAsiaTheme="minorHAnsi" w:hAnsi="Symbol" w:cstheme="minorBidi" w:hint="default"/>
+      </w:rPr>
+    </w:lvl>
+    <w:lvl w:ilvl="1" w:tplc="04160003">
+      <w:start w:val="1"/>
+      <w:numFmt w:val="bullet"/>
+      <w:lvlText w:val="o"/>
+      <w:lvlJc w:val="left"/>
+      <w:pPr>
+        <w:ind w:left="1440" w:hanging="360"/>
+      </w:pPr>
+      <w:rPr>
+        <w:rFonts w:ascii="Courier New" w:hAnsi="Courier New" w:cs="Courier New" w:hint="default"/>
+      </w:rPr>
+    </w:lvl>
+    <w:lvl w:ilvl="2" w:tplc="04160005" w:tentative="1">
+      <w:start w:val="1"/>
+      <w:numFmt w:val="bullet"/>
+      <w:lvlText w:val=""/>
+      <w:lvlJc w:val="left"/>
+      <w:pPr>
+        <w:ind w:left="2160" w:hanging="360"/>
+      </w:pPr>
+      <w:rPr>
+        <w:rFonts w:ascii="Wingdings" w:hAnsi="Wingdings" w:hint="default"/>
+      </w:rPr>
+    </w:lvl>
+    <w:lvl w:ilvl="3" w:tplc="04160001" w:tentative="1">
+      <w:start w:val="1"/>
+      <w:numFmt w:val="bullet"/>
+      <w:lvlText w:val=""/>
+      <w:lvlJc w:val="left"/>
+      <w:pPr>
+        <w:ind w:left="2880" w:hanging="360"/>
+      </w:pPr>
+      <w:rPr>
+        <w:rFonts w:ascii="Symbol" w:hAnsi="Symbol" w:hint="default"/>
+      </w:rPr>
+    </w:lvl>
+    <w:lvl w:ilvl="4" w:tplc="04160003" w:tentative="1">
+      <w:start w:val="1"/>
+      <w:numFmt w:val="bullet"/>
+      <w:lvlText w:val="o"/>
+      <w:lvlJc w:val="left"/>
+      <w:pPr>
+        <w:ind w:left="3600" w:hanging="360"/>
+      </w:pPr>
+      <w:rPr>
+        <w:rFonts w:ascii="Courier New" w:hAnsi="Courier New" w:cs="Courier New" w:hint="default"/>
+      </w:rPr>
+    </w:lvl>
+    <w:lvl w:ilvl="5" w:tplc="04160005" w:tentative="1">
+      <w:start w:val="1"/>
+      <w:numFmt w:val="bullet"/>
+      <w:lvlText w:val=""/>
+      <w:lvlJc w:val="left"/>
+      <w:pPr>
+        <w:ind w:left="4320" w:hanging="360"/>
+      </w:pPr>
+      <w:rPr>
+        <w:rFonts w:ascii="Wingdings" w:hAnsi="Wingdings" w:hint="default"/>
+      </w:rPr>
+    </w:lvl>
+    <w:lvl w:ilvl="6" w:tplc="04160001" w:tentative="1">
+      <w:start w:val="1"/>
+      <w:numFmt w:val="bullet"/>
+      <w:lvlText w:val=""/>
+      <w:lvlJc w:val="left"/>
+      <w:pPr>
+        <w:ind w:left="5040" w:hanging="360"/>
+      </w:pPr>
+      <w:rPr>
+        <w:rFonts w:ascii="Symbol" w:hAnsi="Symbol" w:hint="default"/>
+      </w:rPr>
+    </w:lvl>
+    <w:lvl w:ilvl="7" w:tplc="04160003" w:tentative="1">
+      <w:start w:val="1"/>
+      <w:numFmt w:val="bullet"/>
+      <w:lvlText w:val="o"/>
+      <w:lvlJc w:val="left"/>
+      <w:pPr>
+        <w:ind w:left="5760" w:hanging="360"/>
+      </w:pPr>
+      <w:rPr>
+        <w:rFonts w:ascii="Courier New" w:hAnsi="Courier New" w:cs="Courier New" w:hint="default"/>
+      </w:rPr>
+    </w:lvl>
+    <w:lvl w:ilvl="8" w:tplc="04160005" w:tentative="1">
+      <w:start w:val="1"/>
+      <w:numFmt w:val="bullet"/>
+      <w:lvlText w:val=""/>
+      <w:lvlJc w:val="left"/>
+      <w:pPr>
+        <w:ind w:left="6480" w:hanging="360"/>
+      </w:pPr>
+      <w:rPr>
+        <w:rFonts w:ascii="Wingdings" w:hAnsi="Wingdings" w:hint="default"/>
+      </w:rPr>
+    </w:lvl>
+  </w:abstractNum>
+  <w:num w:numId="1">
+    <w:abstractNumId w:val="0"/>
+  </w:num>
+</w:numbering>
 </file>
 
 <file path=word/styles.xml><?xml version="1.0" encoding="utf-8"?>
@@ -449,6 +1103,17 @@
     <w:semiHidden/>
     <w:unhideWhenUsed/>
   </w:style>
+  <w:style w:type="paragraph" w:styleId="PargrafodaLista">
+    <w:name w:val="List Paragraph"/>
+    <w:basedOn w:val="Normal"/>
+    <w:uiPriority w:val="34"/>
+    <w:qFormat/>
+    <w:rsid w:val="004902AE"/>
+    <w:pPr>
+      <w:ind w:left="720"/>
+      <w:contextualSpacing/>
+    </w:pPr>
+  </w:style>
 </w:styles>
 </file>
 

</xml_diff>